<commit_message>
mise en ordre fichiers et dossiers
</commit_message>
<xml_diff>
--- a/Notes/Partie 2 - Introduction à WordPress.docx
+++ b/Notes/Partie 2 - Introduction à WordPress.docx
@@ -32,7 +32,59 @@
           <w:szCs w:val="48"/>
           <w:lang w:eastAsia="fr-BE"/>
         </w:rPr>
-        <w:t>Partie 2 : Introduction à WordPress</w:t>
+        <w:t>Partie</w:t>
+      </w:r>
+      <w:r>
+        <w:rPr>
+          <w:rFonts w:ascii="Segoe UI" w:eastAsia="Times New Roman" w:hAnsi="Segoe UI" w:cs="Segoe UI"/>
+          <w:b/>
+          <w:bCs/>
+          <w:color w:val="24292E"/>
+          <w:kern w:val="36"/>
+          <w:sz w:val="48"/>
+          <w:szCs w:val="48"/>
+          <w:lang w:eastAsia="fr-BE"/>
+        </w:rPr>
+        <w:t> </w:t>
+      </w:r>
+      <w:r>
+        <w:rPr>
+          <w:rFonts w:ascii="Segoe UI" w:eastAsia="Times New Roman" w:hAnsi="Segoe UI" w:cs="Segoe UI"/>
+          <w:b/>
+          <w:bCs/>
+          <w:color w:val="24292E"/>
+          <w:kern w:val="36"/>
+          <w:sz w:val="48"/>
+          <w:szCs w:val="48"/>
+          <w:lang w:eastAsia="fr-BE"/>
+        </w:rPr>
+        <w:t>2</w:t>
+      </w:r>
+      <w:r>
+        <w:rPr>
+          <w:rFonts w:ascii="Segoe UI" w:eastAsia="Times New Roman" w:hAnsi="Segoe UI" w:cs="Segoe UI"/>
+          <w:b/>
+          <w:bCs/>
+          <w:color w:val="24292E"/>
+          <w:kern w:val="36"/>
+          <w:sz w:val="48"/>
+          <w:szCs w:val="48"/>
+          <w:lang w:eastAsia="fr-BE"/>
+        </w:rPr>
+        <w:t> </w:t>
+      </w:r>
+      <w:r>
+        <w:rPr>
+          <w:rFonts w:ascii="Segoe UI" w:eastAsia="Times New Roman" w:hAnsi="Segoe UI" w:cs="Segoe UI"/>
+          <w:b/>
+          <w:bCs/>
+          <w:color w:val="24292E"/>
+          <w:kern w:val="36"/>
+          <w:sz w:val="48"/>
+          <w:szCs w:val="48"/>
+          <w:lang w:eastAsia="fr-BE"/>
+        </w:rPr>
+        <w:t>: Introduction à WordPress</w:t>
       </w:r>
     </w:p>
     <w:p>
@@ -143,7 +195,17 @@
           <w:szCs w:val="24"/>
           <w:lang w:eastAsia="fr-BE"/>
         </w:rPr>
-        <w:t>Concrètement, un CMS est un programme qui vous permet de créer facilement un site web, car il intègre déjà à la base tout ce dont vous avez besoin pour créer votre site sans avoir à coder vous-même vos pages. </w:t>
+        <w:t>Concrètement, un CMS est un programme qui vous permet de créer facilement un site web, car il intègre déjà à la base tout ce dont vous avez besoin pour créer votre site sans avoir à coder vous-même vos pages.</w:t>
+      </w:r>
+      <w:r>
+        <w:rPr>
+          <w:rFonts w:ascii="Segoe UI" w:eastAsia="Times New Roman" w:hAnsi="Segoe UI" w:cs="Segoe UI"/>
+          <w:color w:val="24292E"/>
+          <w:sz w:val="24"/>
+          <w:szCs w:val="24"/>
+          <w:lang w:eastAsia="fr-BE"/>
+        </w:rPr>
+        <w:t xml:space="preserve"> </w:t>
       </w:r>
       <w:r>
         <w:rPr>
@@ -165,7 +227,17 @@
           <w:szCs w:val="24"/>
           <w:lang w:eastAsia="fr-BE"/>
         </w:rPr>
-        <w:t> De plus la majorité des CMS sont gratuits et open source.</w:t>
+        <w:t xml:space="preserve"> </w:t>
+      </w:r>
+      <w:r>
+        <w:rPr>
+          <w:rFonts w:ascii="Segoe UI" w:eastAsia="Times New Roman" w:hAnsi="Segoe UI" w:cs="Segoe UI"/>
+          <w:color w:val="24292E"/>
+          <w:sz w:val="24"/>
+          <w:szCs w:val="24"/>
+          <w:lang w:eastAsia="fr-BE"/>
+        </w:rPr>
+        <w:t>De plus la majorité des CMS sont gratuits et open source.</w:t>
       </w:r>
     </w:p>
     <w:p>
@@ -222,8 +294,22 @@
           <w:szCs w:val="24"/>
           <w:lang w:eastAsia="fr-BE"/>
         </w:rPr>
-        <w:t>thèmes ou templates</w:t>
-      </w:r>
+        <w:t xml:space="preserve">thèmes ou </w:t>
+      </w:r>
+      <w:proofErr w:type="spellStart"/>
+      <w:r>
+        <w:rPr>
+          <w:rFonts w:ascii="Segoe UI" w:eastAsia="Times New Roman" w:hAnsi="Segoe UI" w:cs="Segoe UI"/>
+          <w:b/>
+          <w:bCs/>
+          <w:color w:val="24292E"/>
+          <w:sz w:val="24"/>
+          <w:szCs w:val="24"/>
+          <w:lang w:eastAsia="fr-BE"/>
+        </w:rPr>
+        <w:t>templates</w:t>
+      </w:r>
+      <w:proofErr w:type="spellEnd"/>
       <w:r>
         <w:rPr>
           <w:rFonts w:ascii="Segoe UI" w:eastAsia="Times New Roman" w:hAnsi="Segoe UI" w:cs="Segoe UI"/>
@@ -322,7 +408,17 @@
           <w:szCs w:val="24"/>
           <w:lang w:eastAsia="fr-BE"/>
         </w:rPr>
-        <w:t> Vous pourrez trouver des plugins sur le site de WordPress (</w:t>
+        <w:t xml:space="preserve"> </w:t>
+      </w:r>
+      <w:r>
+        <w:rPr>
+          <w:rFonts w:ascii="Segoe UI" w:eastAsia="Times New Roman" w:hAnsi="Segoe UI" w:cs="Segoe UI"/>
+          <w:color w:val="24292E"/>
+          <w:sz w:val="24"/>
+          <w:szCs w:val="24"/>
+          <w:lang w:eastAsia="fr-BE"/>
+        </w:rPr>
+        <w:t>Vous pourrez trouver des plugins sur le site de WordPress (</w:t>
       </w:r>
       <w:hyperlink r:id="rId8" w:history="1">
         <w:r>
@@ -507,7 +603,31 @@
           <w:lang w:eastAsia="fr-BE"/>
         </w:rPr>
         <w:lastRenderedPageBreak/>
-        <w:t>Exemple concret :</w:t>
+        <w:t>Exemple concret</w:t>
+      </w:r>
+      <w:r>
+        <w:rPr>
+          <w:rFonts w:ascii="Segoe UI" w:eastAsia="Times New Roman" w:hAnsi="Segoe UI" w:cs="Segoe UI"/>
+          <w:b/>
+          <w:bCs/>
+          <w:color w:val="24292E"/>
+          <w:sz w:val="24"/>
+          <w:szCs w:val="24"/>
+          <w:lang w:eastAsia="fr-BE"/>
+        </w:rPr>
+        <w:t> </w:t>
+      </w:r>
+      <w:r>
+        <w:rPr>
+          <w:rFonts w:ascii="Segoe UI" w:eastAsia="Times New Roman" w:hAnsi="Segoe UI" w:cs="Segoe UI"/>
+          <w:b/>
+          <w:bCs/>
+          <w:color w:val="24292E"/>
+          <w:sz w:val="24"/>
+          <w:szCs w:val="24"/>
+          <w:lang w:eastAsia="fr-BE"/>
+        </w:rPr>
+        <w:t>:</w:t>
       </w:r>
     </w:p>
     <w:p>
@@ -530,7 +650,29 @@
           <w:szCs w:val="24"/>
           <w:lang w:eastAsia="fr-BE"/>
         </w:rPr>
-        <w:t>Vous construisez un site multipages pour un restaurateur. Si vous le réaliser en HTML/CSS/JavaScript, à chaque nouvelle modification désirée (par exemple mise à jour du menu des plats du jour de la semaine), votre client sera contraint de faire appel à vous à chaque modification, car il ne dispose pas des connaissances nécessaires pour effectuer seul ces modifications. Grâce à l’usage d’un CMS, vous allez pouvoir lui fournir un site avec un accès rédacteur limité à une interface graphique qui lui permettra de mettre à jour facilement lui-même chaque semaine sa carte des plats du jour. Selon les privilèges que vous donnerez à son compte, il pourra ou non apporter des modifications à d’autres pages de son site.</w:t>
+        <w:t xml:space="preserve">Vous construisez un site </w:t>
+      </w:r>
+      <w:proofErr w:type="gramStart"/>
+      <w:r>
+        <w:rPr>
+          <w:rFonts w:ascii="Segoe UI" w:eastAsia="Times New Roman" w:hAnsi="Segoe UI" w:cs="Segoe UI"/>
+          <w:color w:val="24292E"/>
+          <w:sz w:val="24"/>
+          <w:szCs w:val="24"/>
+          <w:lang w:eastAsia="fr-BE"/>
+        </w:rPr>
+        <w:t>multipages</w:t>
+      </w:r>
+      <w:proofErr w:type="gramEnd"/>
+      <w:r>
+        <w:rPr>
+          <w:rFonts w:ascii="Segoe UI" w:eastAsia="Times New Roman" w:hAnsi="Segoe UI" w:cs="Segoe UI"/>
+          <w:color w:val="24292E"/>
+          <w:sz w:val="24"/>
+          <w:szCs w:val="24"/>
+          <w:lang w:eastAsia="fr-BE"/>
+        </w:rPr>
+        <w:t xml:space="preserve"> pour un restaurateur. Si vous le réaliser en HTML/CSS/JavaScript, à chaque nouvelle modification désirée (par exemple mise à jour du menu des plats du jour de la semaine), votre client sera contraint de faire appel à vous à chaque modification, car il ne dispose pas des connaissances nécessaires pour effectuer seul ces modifications. Grâce à l’usage d’un CMS, vous allez pouvoir lui fournir un site avec un accès rédacteur limité à une interface graphique qui lui permettra de mettre à jour facilement lui-même chaque semaine sa carte des plats du jour. Selon les privilèges que vous donnerez à son compte, il pourra ou non apporter des modifications à d’autres pages de son site.</w:t>
       </w:r>
     </w:p>
     <w:p>
@@ -584,7 +726,27 @@
           <w:szCs w:val="24"/>
           <w:lang w:eastAsia="fr-BE"/>
         </w:rPr>
-        <w:t>La majorité des CMS fonctionnent avec un système de 3 serveurs, chacun ayant un rôle déterminé :</w:t>
+        <w:t>La majorité des CMS fonctionnent avec un système de 3 serveurs, chacun ayant un rôle déterminé</w:t>
+      </w:r>
+      <w:r>
+        <w:rPr>
+          <w:rFonts w:ascii="Segoe UI" w:eastAsia="Times New Roman" w:hAnsi="Segoe UI" w:cs="Segoe UI"/>
+          <w:color w:val="24292E"/>
+          <w:sz w:val="24"/>
+          <w:szCs w:val="24"/>
+          <w:lang w:eastAsia="fr-BE"/>
+        </w:rPr>
+        <w:t> </w:t>
+      </w:r>
+      <w:r>
+        <w:rPr>
+          <w:rFonts w:ascii="Segoe UI" w:eastAsia="Times New Roman" w:hAnsi="Segoe UI" w:cs="Segoe UI"/>
+          <w:color w:val="24292E"/>
+          <w:sz w:val="24"/>
+          <w:szCs w:val="24"/>
+          <w:lang w:eastAsia="fr-BE"/>
+        </w:rPr>
+        <w:t>:</w:t>
       </w:r>
     </w:p>
     <w:p>
@@ -611,7 +773,27 @@
           <w:szCs w:val="24"/>
           <w:lang w:eastAsia="fr-BE"/>
         </w:rPr>
-        <w:t>**Serveur web : ** stocke les fichiers constitutifs du CMS et permet de gérer l’affichage HTML/CSS dans les navigateurs de voyageurs. Le plus utilisé est le serveur Apache.</w:t>
+        <w:t>**Serveur web</w:t>
+      </w:r>
+      <w:r>
+        <w:rPr>
+          <w:rFonts w:ascii="Segoe UI" w:eastAsia="Times New Roman" w:hAnsi="Segoe UI" w:cs="Segoe UI"/>
+          <w:color w:val="24292E"/>
+          <w:sz w:val="24"/>
+          <w:szCs w:val="24"/>
+          <w:lang w:eastAsia="fr-BE"/>
+        </w:rPr>
+        <w:t> </w:t>
+      </w:r>
+      <w:r>
+        <w:rPr>
+          <w:rFonts w:ascii="Segoe UI" w:eastAsia="Times New Roman" w:hAnsi="Segoe UI" w:cs="Segoe UI"/>
+          <w:color w:val="24292E"/>
+          <w:sz w:val="24"/>
+          <w:szCs w:val="24"/>
+          <w:lang w:eastAsia="fr-BE"/>
+        </w:rPr>
+        <w:t>: ** stocke les fichiers constitutifs du CMS et permet de gérer l’affichage HTML/CSS dans les navigateurs de voyageurs. Le plus utilisé est le serveur Apache.</w:t>
       </w:r>
     </w:p>
     <w:p>
@@ -638,7 +820,27 @@
           <w:szCs w:val="24"/>
           <w:lang w:eastAsia="fr-BE"/>
         </w:rPr>
-        <w:t>**Serveur de base de données : ** stocke tous les contenus rédactionnels et tous les réglages du site dans une base de données. Le plus utilisé est MySQL.</w:t>
+        <w:t>**Serveur de base de données</w:t>
+      </w:r>
+      <w:r>
+        <w:rPr>
+          <w:rFonts w:ascii="Segoe UI" w:eastAsia="Times New Roman" w:hAnsi="Segoe UI" w:cs="Segoe UI"/>
+          <w:color w:val="24292E"/>
+          <w:sz w:val="24"/>
+          <w:szCs w:val="24"/>
+          <w:lang w:eastAsia="fr-BE"/>
+        </w:rPr>
+        <w:t> </w:t>
+      </w:r>
+      <w:r>
+        <w:rPr>
+          <w:rFonts w:ascii="Segoe UI" w:eastAsia="Times New Roman" w:hAnsi="Segoe UI" w:cs="Segoe UI"/>
+          <w:color w:val="24292E"/>
+          <w:sz w:val="24"/>
+          <w:szCs w:val="24"/>
+          <w:lang w:eastAsia="fr-BE"/>
+        </w:rPr>
+        <w:t>: ** stocke tous les contenus rédactionnels et tous les réglages du site dans une base de données. Le plus utilisé est MySQL.</w:t>
       </w:r>
     </w:p>
     <w:p>
@@ -665,7 +867,27 @@
           <w:szCs w:val="24"/>
           <w:lang w:eastAsia="fr-BE"/>
         </w:rPr>
-        <w:t>**Serveur d’application : ** son rôle est de construire les pages HTML/CSS qui sont demandées par les visiteurs en interrogeant la base de données. Le serveur le plus utilisé s’appelle PHP.</w:t>
+        <w:t>**Serveur d’application</w:t>
+      </w:r>
+      <w:r>
+        <w:rPr>
+          <w:rFonts w:ascii="Segoe UI" w:eastAsia="Times New Roman" w:hAnsi="Segoe UI" w:cs="Segoe UI"/>
+          <w:color w:val="24292E"/>
+          <w:sz w:val="24"/>
+          <w:szCs w:val="24"/>
+          <w:lang w:eastAsia="fr-BE"/>
+        </w:rPr>
+        <w:t> </w:t>
+      </w:r>
+      <w:r>
+        <w:rPr>
+          <w:rFonts w:ascii="Segoe UI" w:eastAsia="Times New Roman" w:hAnsi="Segoe UI" w:cs="Segoe UI"/>
+          <w:color w:val="24292E"/>
+          <w:sz w:val="24"/>
+          <w:szCs w:val="24"/>
+          <w:lang w:eastAsia="fr-BE"/>
+        </w:rPr>
+        <w:t>: ** son rôle est de construire les pages HTML/CSS qui sont demandées par les visiteurs en interrogeant la base de données. Le serveur le plus utilisé s’appelle PHP.</w:t>
       </w:r>
     </w:p>
     <w:p>
@@ -688,7 +910,27 @@
           <w:szCs w:val="24"/>
           <w:lang w:eastAsia="fr-BE"/>
         </w:rPr>
-        <w:t>Concrètement les serveurs fonctionnent entre eux comme ceci :</w:t>
+        <w:t>Concrètement les serveurs fonctionnent entre eux comme ceci</w:t>
+      </w:r>
+      <w:r>
+        <w:rPr>
+          <w:rFonts w:ascii="Segoe UI" w:eastAsia="Times New Roman" w:hAnsi="Segoe UI" w:cs="Segoe UI"/>
+          <w:color w:val="24292E"/>
+          <w:sz w:val="24"/>
+          <w:szCs w:val="24"/>
+          <w:lang w:eastAsia="fr-BE"/>
+        </w:rPr>
+        <w:t> </w:t>
+      </w:r>
+      <w:r>
+        <w:rPr>
+          <w:rFonts w:ascii="Segoe UI" w:eastAsia="Times New Roman" w:hAnsi="Segoe UI" w:cs="Segoe UI"/>
+          <w:color w:val="24292E"/>
+          <w:sz w:val="24"/>
+          <w:szCs w:val="24"/>
+          <w:lang w:eastAsia="fr-BE"/>
+        </w:rPr>
+        <w:t>:</w:t>
       </w:r>
     </w:p>
     <w:p>
@@ -969,7 +1211,29 @@
           <w:szCs w:val="24"/>
           <w:lang w:eastAsia="fr-BE"/>
         </w:rPr>
-        <w:t>; Mamp ou Lamp sur notre machine pour pouvoir tester et développer notre site en local en bénéficiant des mêmes serveurs que si le site était hébergé en ligne.</w:t>
+        <w:t xml:space="preserve">; </w:t>
+      </w:r>
+      <w:proofErr w:type="spellStart"/>
+      <w:r>
+        <w:rPr>
+          <w:rFonts w:ascii="Segoe UI" w:eastAsia="Times New Roman" w:hAnsi="Segoe UI" w:cs="Segoe UI"/>
+          <w:color w:val="24292E"/>
+          <w:sz w:val="24"/>
+          <w:szCs w:val="24"/>
+          <w:lang w:eastAsia="fr-BE"/>
+        </w:rPr>
+        <w:t>Mamp</w:t>
+      </w:r>
+      <w:proofErr w:type="spellEnd"/>
+      <w:r>
+        <w:rPr>
+          <w:rFonts w:ascii="Segoe UI" w:eastAsia="Times New Roman" w:hAnsi="Segoe UI" w:cs="Segoe UI"/>
+          <w:color w:val="24292E"/>
+          <w:sz w:val="24"/>
+          <w:szCs w:val="24"/>
+          <w:lang w:eastAsia="fr-BE"/>
+        </w:rPr>
+        <w:t xml:space="preserve"> ou Lamp sur notre machine pour pouvoir tester et développer notre site en local en bénéficiant des mêmes serveurs que si le site était hébergé en ligne.</w:t>
       </w:r>
     </w:p>
     <w:p>
@@ -1070,7 +1334,31 @@
           <w:szCs w:val="24"/>
           <w:lang w:eastAsia="fr-BE"/>
         </w:rPr>
-        <w:t>30 % sont réalisé avec WordPress</w:t>
+        <w:t>30</w:t>
+      </w:r>
+      <w:r>
+        <w:rPr>
+          <w:rFonts w:ascii="Segoe UI" w:eastAsia="Times New Roman" w:hAnsi="Segoe UI" w:cs="Segoe UI"/>
+          <w:b/>
+          <w:bCs/>
+          <w:color w:val="24292E"/>
+          <w:sz w:val="24"/>
+          <w:szCs w:val="24"/>
+          <w:lang w:eastAsia="fr-BE"/>
+        </w:rPr>
+        <w:t> </w:t>
+      </w:r>
+      <w:r>
+        <w:rPr>
+          <w:rFonts w:ascii="Segoe UI" w:eastAsia="Times New Roman" w:hAnsi="Segoe UI" w:cs="Segoe UI"/>
+          <w:b/>
+          <w:bCs/>
+          <w:color w:val="24292E"/>
+          <w:sz w:val="24"/>
+          <w:szCs w:val="24"/>
+          <w:lang w:eastAsia="fr-BE"/>
+        </w:rPr>
+        <w:t>% sont réalisé avec WordPress</w:t>
       </w:r>
       <w:r>
         <w:rPr>
@@ -1103,7 +1391,27 @@
           <w:szCs w:val="24"/>
           <w:lang w:eastAsia="fr-BE"/>
         </w:rPr>
-        <w:t>Pour vous donner une idée de ce que cela représente voici un schéma plus parlant :</w:t>
+        <w:t>Pour vous donner une idée de ce que cela représente voici un schéma plus parlant</w:t>
+      </w:r>
+      <w:r>
+        <w:rPr>
+          <w:rFonts w:ascii="Segoe UI" w:eastAsia="Times New Roman" w:hAnsi="Segoe UI" w:cs="Segoe UI"/>
+          <w:color w:val="24292E"/>
+          <w:sz w:val="24"/>
+          <w:szCs w:val="24"/>
+          <w:lang w:eastAsia="fr-BE"/>
+        </w:rPr>
+        <w:t> </w:t>
+      </w:r>
+      <w:r>
+        <w:rPr>
+          <w:rFonts w:ascii="Segoe UI" w:eastAsia="Times New Roman" w:hAnsi="Segoe UI" w:cs="Segoe UI"/>
+          <w:color w:val="24292E"/>
+          <w:sz w:val="24"/>
+          <w:szCs w:val="24"/>
+          <w:lang w:eastAsia="fr-BE"/>
+        </w:rPr>
+        <w:t>:</w:t>
       </w:r>
     </w:p>
     <w:p>
@@ -1204,7 +1512,19 @@
           <w:szCs w:val="24"/>
           <w:lang w:eastAsia="fr-BE"/>
         </w:rPr>
-        <w:t>Source : </w:t>
+        <w:t>Source</w:t>
+      </w:r>
+      <w:r>
+        <w:rPr>
+          <w:rFonts w:ascii="Segoe UI" w:eastAsia="Times New Roman" w:hAnsi="Segoe UI" w:cs="Segoe UI"/>
+          <w:i/>
+          <w:iCs/>
+          <w:color w:val="24292E"/>
+          <w:sz w:val="24"/>
+          <w:szCs w:val="24"/>
+          <w:lang w:eastAsia="fr-BE"/>
+        </w:rPr>
+        <w:t xml:space="preserve"> : </w:t>
       </w:r>
       <w:hyperlink r:id="rId13" w:history="1">
         <w:r>
@@ -1254,17 +1574,115 @@
           <w:szCs w:val="24"/>
           <w:lang w:eastAsia="fr-BE"/>
         </w:rPr>
-        <w:t>sur la totalité des sites réalisés avec des CMS, 48.8 % sont réalisés avec WordPress</w:t>
-      </w:r>
-      <w:r>
-        <w:rPr>
-          <w:rFonts w:ascii="Segoe UI" w:eastAsia="Times New Roman" w:hAnsi="Segoe UI" w:cs="Segoe UI"/>
-          <w:color w:val="24292E"/>
-          <w:sz w:val="24"/>
-          <w:szCs w:val="24"/>
-          <w:lang w:eastAsia="fr-BE"/>
-        </w:rPr>
-        <w:t>, qui écrase ainsi ses concurrents Drupal 5 % et Joomla 4 %. (Source : </w:t>
+        <w:t>sur la totalité des sites réalisés avec des CMS, 48</w:t>
+      </w:r>
+      <w:r>
+        <w:rPr>
+          <w:rFonts w:ascii="Segoe UI" w:eastAsia="Times New Roman" w:hAnsi="Segoe UI" w:cs="Segoe UI"/>
+          <w:b/>
+          <w:bCs/>
+          <w:color w:val="24292E"/>
+          <w:sz w:val="24"/>
+          <w:szCs w:val="24"/>
+          <w:lang w:eastAsia="fr-BE"/>
+        </w:rPr>
+        <w:t>,</w:t>
+      </w:r>
+      <w:r>
+        <w:rPr>
+          <w:rFonts w:ascii="Segoe UI" w:eastAsia="Times New Roman" w:hAnsi="Segoe UI" w:cs="Segoe UI"/>
+          <w:b/>
+          <w:bCs/>
+          <w:color w:val="24292E"/>
+          <w:sz w:val="24"/>
+          <w:szCs w:val="24"/>
+          <w:lang w:eastAsia="fr-BE"/>
+        </w:rPr>
+        <w:t>8</w:t>
+      </w:r>
+      <w:r>
+        <w:rPr>
+          <w:rFonts w:ascii="Segoe UI" w:eastAsia="Times New Roman" w:hAnsi="Segoe UI" w:cs="Segoe UI"/>
+          <w:b/>
+          <w:bCs/>
+          <w:color w:val="24292E"/>
+          <w:sz w:val="24"/>
+          <w:szCs w:val="24"/>
+          <w:lang w:eastAsia="fr-BE"/>
+        </w:rPr>
+        <w:t> </w:t>
+      </w:r>
+      <w:r>
+        <w:rPr>
+          <w:rFonts w:ascii="Segoe UI" w:eastAsia="Times New Roman" w:hAnsi="Segoe UI" w:cs="Segoe UI"/>
+          <w:b/>
+          <w:bCs/>
+          <w:color w:val="24292E"/>
+          <w:sz w:val="24"/>
+          <w:szCs w:val="24"/>
+          <w:lang w:eastAsia="fr-BE"/>
+        </w:rPr>
+        <w:t>% sont réalisés avec WordPress</w:t>
+      </w:r>
+      <w:r>
+        <w:rPr>
+          <w:rFonts w:ascii="Segoe UI" w:eastAsia="Times New Roman" w:hAnsi="Segoe UI" w:cs="Segoe UI"/>
+          <w:color w:val="24292E"/>
+          <w:sz w:val="24"/>
+          <w:szCs w:val="24"/>
+          <w:lang w:eastAsia="fr-BE"/>
+        </w:rPr>
+        <w:t>, qui écrase ainsi ses concurrents Drupal 5</w:t>
+      </w:r>
+      <w:r>
+        <w:rPr>
+          <w:rFonts w:ascii="Segoe UI" w:eastAsia="Times New Roman" w:hAnsi="Segoe UI" w:cs="Segoe UI"/>
+          <w:color w:val="24292E"/>
+          <w:sz w:val="24"/>
+          <w:szCs w:val="24"/>
+          <w:lang w:eastAsia="fr-BE"/>
+        </w:rPr>
+        <w:t> </w:t>
+      </w:r>
+      <w:r>
+        <w:rPr>
+          <w:rFonts w:ascii="Segoe UI" w:eastAsia="Times New Roman" w:hAnsi="Segoe UI" w:cs="Segoe UI"/>
+          <w:color w:val="24292E"/>
+          <w:sz w:val="24"/>
+          <w:szCs w:val="24"/>
+          <w:lang w:eastAsia="fr-BE"/>
+        </w:rPr>
+        <w:t>% et Joomla 4</w:t>
+      </w:r>
+      <w:r>
+        <w:rPr>
+          <w:rFonts w:ascii="Segoe UI" w:eastAsia="Times New Roman" w:hAnsi="Segoe UI" w:cs="Segoe UI"/>
+          <w:color w:val="24292E"/>
+          <w:sz w:val="24"/>
+          <w:szCs w:val="24"/>
+          <w:lang w:eastAsia="fr-BE"/>
+        </w:rPr>
+        <w:t> </w:t>
+      </w:r>
+      <w:r>
+        <w:rPr>
+          <w:rFonts w:ascii="Segoe UI" w:eastAsia="Times New Roman" w:hAnsi="Segoe UI" w:cs="Segoe UI"/>
+          <w:color w:val="24292E"/>
+          <w:sz w:val="24"/>
+          <w:szCs w:val="24"/>
+          <w:lang w:eastAsia="fr-BE"/>
+        </w:rPr>
+        <w:t>%. (Source</w:t>
+      </w:r>
+      <w:r>
+        <w:rPr>
+          <w:rFonts w:ascii="Segoe UI" w:eastAsia="Times New Roman" w:hAnsi="Segoe UI" w:cs="Segoe UI"/>
+          <w:color w:val="24292E"/>
+          <w:sz w:val="24"/>
+          <w:szCs w:val="24"/>
+          <w:lang w:eastAsia="fr-BE"/>
+        </w:rPr>
+        <w:t xml:space="preserve"> : </w:t>
       </w:r>
       <w:hyperlink r:id="rId14" w:history="1">
         <w:r>
@@ -1384,7 +1802,17 @@
           <w:szCs w:val="24"/>
           <w:lang w:eastAsia="fr-BE"/>
         </w:rPr>
-        <w:t>Pour en savoir davantage sur les statistiques concernant WordPress : </w:t>
+        <w:t>Pour en savoir davantage sur les statistiques concernant WordPress</w:t>
+      </w:r>
+      <w:r>
+        <w:rPr>
+          <w:rFonts w:ascii="Segoe UI" w:eastAsia="Times New Roman" w:hAnsi="Segoe UI" w:cs="Segoe UI"/>
+          <w:color w:val="24292E"/>
+          <w:sz w:val="24"/>
+          <w:szCs w:val="24"/>
+          <w:lang w:eastAsia="fr-BE"/>
+        </w:rPr>
+        <w:t xml:space="preserve"> : </w:t>
       </w:r>
       <w:hyperlink r:id="rId17" w:history="1">
         <w:r>
@@ -1556,6 +1984,8 @@
         </w:rPr>
         <w:t>Le choix favori des débutants pour sa facilité d’utilisation et de prise en main.</w:t>
       </w:r>
+      <w:bookmarkStart w:id="0" w:name="_GoBack"/>
+      <w:bookmarkEnd w:id="0"/>
     </w:p>
     <w:p>
       <w:pPr>
@@ -2009,7 +2439,17 @@
           <w:szCs w:val="24"/>
           <w:lang w:eastAsia="fr-BE"/>
         </w:rPr>
-        <w:t>Pour en savoir davantage sur le choix entre WordPress, Joomla et Drupal : </w:t>
+        <w:t>Pour en savoir davantage sur le choix entre WordPress, Joomla et Drupal</w:t>
+      </w:r>
+      <w:r>
+        <w:rPr>
+          <w:rFonts w:ascii="Segoe UI" w:eastAsia="Times New Roman" w:hAnsi="Segoe UI" w:cs="Segoe UI"/>
+          <w:color w:val="24292E"/>
+          <w:sz w:val="24"/>
+          <w:szCs w:val="24"/>
+          <w:lang w:eastAsia="fr-BE"/>
+        </w:rPr>
+        <w:t xml:space="preserve"> : </w:t>
       </w:r>
       <w:hyperlink r:id="rId24" w:history="1">
         <w:r>
@@ -2150,7 +2590,7 @@
           <w:szCs w:val="24"/>
           <w:lang w:eastAsia="fr-BE"/>
         </w:rPr>
-        <w:t> (site vitrine, simple portail, magazine, blog, site de photo, annuaire, site d’annonce, site communautaire, forum, réseaux sociaux, boutique en ligne ....)</w:t>
+        <w:t> (site vitrine, simple portail, magazine, blog, site de photo, annuaire, site d’annonce, site communautaire, forum, réseaux sociaux, boutique en ligne....)</w:t>
       </w:r>
     </w:p>
     <w:p>
@@ -2249,7 +2689,27 @@
           <w:szCs w:val="24"/>
           <w:lang w:eastAsia="fr-BE"/>
         </w:rPr>
-        <w:t xml:space="preserve"> dans pratiquement toutes les langues. Cette communauté est très active et participe à l’évolution constante de WordPress. Grâce à cette communauté vous pouvez être quasiment certains que les fonctionnalités que vous cherchez à développer sur votre site, on déjà dû être développée auparavant et qu’une solution existe pour vous </w:t>
+        <w:t> dans pratiquement toutes les langues. Cette communauté est très active et participe à l’évolution constante de WordPress. Grâce à cette communauté vous pouvez être quasiment certains que les fonctionnalités que vous cherchez à développer sur votre site on</w:t>
+      </w:r>
+      <w:r>
+        <w:rPr>
+          <w:rFonts w:ascii="Segoe UI" w:eastAsia="Times New Roman" w:hAnsi="Segoe UI" w:cs="Segoe UI"/>
+          <w:color w:val="24292E"/>
+          <w:sz w:val="24"/>
+          <w:szCs w:val="24"/>
+          <w:lang w:eastAsia="fr-BE"/>
+        </w:rPr>
+        <w:t xml:space="preserve">t </w:t>
+      </w:r>
+      <w:r>
+        <w:rPr>
+          <w:rFonts w:ascii="Segoe UI" w:eastAsia="Times New Roman" w:hAnsi="Segoe UI" w:cs="Segoe UI"/>
+          <w:color w:val="24292E"/>
+          <w:sz w:val="24"/>
+          <w:szCs w:val="24"/>
+          <w:lang w:eastAsia="fr-BE"/>
+        </w:rPr>
+        <w:t xml:space="preserve">déjà dû être développée auparavant et qu’une solution existe pour vous </w:t>
       </w:r>
       <w:r>
         <w:rPr>
@@ -2318,7 +2778,27 @@
           <w:szCs w:val="24"/>
           <w:lang w:eastAsia="fr-BE"/>
         </w:rPr>
-        <w:t> afin de pouvoir s’adapter à toutes les tailles d’écran (smartphone,tablette, PC portable ou grands écrans)</w:t>
+        <w:t> afin de pouvoir s’adapter à toutes les tailles d’écran (smartphone,</w:t>
+      </w:r>
+      <w:r>
+        <w:rPr>
+          <w:rFonts w:ascii="Segoe UI" w:eastAsia="Times New Roman" w:hAnsi="Segoe UI" w:cs="Segoe UI"/>
+          <w:color w:val="24292E"/>
+          <w:sz w:val="24"/>
+          <w:szCs w:val="24"/>
+          <w:lang w:eastAsia="fr-BE"/>
+        </w:rPr>
+        <w:t xml:space="preserve"> t</w:t>
+      </w:r>
+      <w:r>
+        <w:rPr>
+          <w:rFonts w:ascii="Segoe UI" w:eastAsia="Times New Roman" w:hAnsi="Segoe UI" w:cs="Segoe UI"/>
+          <w:color w:val="24292E"/>
+          <w:sz w:val="24"/>
+          <w:szCs w:val="24"/>
+          <w:lang w:eastAsia="fr-BE"/>
+        </w:rPr>
+        <w:t>ablette, PC portable ou grands écrans)</w:t>
       </w:r>
     </w:p>
     <w:p>
@@ -2367,7 +2847,29 @@
           <w:szCs w:val="24"/>
           <w:lang w:eastAsia="fr-BE"/>
         </w:rPr>
-        <w:t>. Certaines extensions ou thèmes vous permettront d’accroitre encore cette optimisation SEO, mais d’autres sont moins bien pensées à ce sujet. Il existe des extensions dédiées (plugins) spécifiquement développer pour améliorer votre référencement.</w:t>
+        <w:t xml:space="preserve">. Certaines extensions ou thèmes vous permettront d’accroitre encore cette optimisation SEO, mais d’autres sont moins bien pensées à ce sujet. Il existe des extensions dédiées (plugins) spécifiquement </w:t>
+      </w:r>
+      <w:proofErr w:type="gramStart"/>
+      <w:r>
+        <w:rPr>
+          <w:rFonts w:ascii="Segoe UI" w:eastAsia="Times New Roman" w:hAnsi="Segoe UI" w:cs="Segoe UI"/>
+          <w:color w:val="24292E"/>
+          <w:sz w:val="24"/>
+          <w:szCs w:val="24"/>
+          <w:lang w:eastAsia="fr-BE"/>
+        </w:rPr>
+        <w:t>développer</w:t>
+      </w:r>
+      <w:proofErr w:type="gramEnd"/>
+      <w:r>
+        <w:rPr>
+          <w:rFonts w:ascii="Segoe UI" w:eastAsia="Times New Roman" w:hAnsi="Segoe UI" w:cs="Segoe UI"/>
+          <w:color w:val="24292E"/>
+          <w:sz w:val="24"/>
+          <w:szCs w:val="24"/>
+          <w:lang w:eastAsia="fr-BE"/>
+        </w:rPr>
+        <w:t xml:space="preserve"> pour améliorer votre référencement.</w:t>
       </w:r>
     </w:p>
     <w:p>
@@ -2425,7 +2927,17 @@
           <w:szCs w:val="24"/>
           <w:lang w:eastAsia="fr-BE"/>
         </w:rPr>
-        <w:t>La multitude des plugins et des thèmes proposés peut vite vous faire tourner la tête et vous inciter à installer tous ce qui vous tombe sous la main. </w:t>
+        <w:t>La multitude des plugins et des thèmes proposés peut vite vous faire tourner la tête et vous inciter à installer tous ce qui vous tombe sous la main.</w:t>
+      </w:r>
+      <w:r>
+        <w:rPr>
+          <w:rFonts w:ascii="Segoe UI" w:eastAsia="Times New Roman" w:hAnsi="Segoe UI" w:cs="Segoe UI"/>
+          <w:color w:val="24292E"/>
+          <w:sz w:val="24"/>
+          <w:szCs w:val="24"/>
+          <w:lang w:eastAsia="fr-BE"/>
+        </w:rPr>
+        <w:t xml:space="preserve"> </w:t>
       </w:r>
       <w:r>
         <w:rPr>
@@ -2474,7 +2986,27 @@
           <w:szCs w:val="24"/>
           <w:lang w:eastAsia="fr-BE"/>
         </w:rPr>
-        <w:t>De nombreux sites vous conseillent sur les plugins de bases incontournables. Déterminer les fonctionnalités que devra avoir votre site, voyez ce que vous fournit déjà le core de WordPress et </w:t>
+        <w:t>De nombreux sites vous conseillent sur les plugins de bases incontournables. Détermine</w:t>
+      </w:r>
+      <w:r>
+        <w:rPr>
+          <w:rFonts w:ascii="Segoe UI" w:eastAsia="Times New Roman" w:hAnsi="Segoe UI" w:cs="Segoe UI"/>
+          <w:color w:val="24292E"/>
+          <w:sz w:val="24"/>
+          <w:szCs w:val="24"/>
+          <w:lang w:eastAsia="fr-BE"/>
+        </w:rPr>
+        <w:t>z</w:t>
+      </w:r>
+      <w:r>
+        <w:rPr>
+          <w:rFonts w:ascii="Segoe UI" w:eastAsia="Times New Roman" w:hAnsi="Segoe UI" w:cs="Segoe UI"/>
+          <w:color w:val="24292E"/>
+          <w:sz w:val="24"/>
+          <w:szCs w:val="24"/>
+          <w:lang w:eastAsia="fr-BE"/>
+        </w:rPr>
+        <w:t xml:space="preserve"> les fonctionnalités que devra avoir votre site, voyez ce que vous fournit déjà le core de WordPress et </w:t>
       </w:r>
       <w:r>
         <w:rPr>
@@ -2486,7 +3018,31 @@
           <w:szCs w:val="24"/>
           <w:lang w:eastAsia="fr-BE"/>
         </w:rPr>
-        <w:t>ajouter un plugin uniquement si son usage se justifie.</w:t>
+        <w:t>ajoute</w:t>
+      </w:r>
+      <w:r>
+        <w:rPr>
+          <w:rFonts w:ascii="Segoe UI" w:eastAsia="Times New Roman" w:hAnsi="Segoe UI" w:cs="Segoe UI"/>
+          <w:b/>
+          <w:bCs/>
+          <w:color w:val="24292E"/>
+          <w:sz w:val="24"/>
+          <w:szCs w:val="24"/>
+          <w:lang w:eastAsia="fr-BE"/>
+        </w:rPr>
+        <w:t>z</w:t>
+      </w:r>
+      <w:r>
+        <w:rPr>
+          <w:rFonts w:ascii="Segoe UI" w:eastAsia="Times New Roman" w:hAnsi="Segoe UI" w:cs="Segoe UI"/>
+          <w:b/>
+          <w:bCs/>
+          <w:color w:val="24292E"/>
+          <w:sz w:val="24"/>
+          <w:szCs w:val="24"/>
+          <w:lang w:eastAsia="fr-BE"/>
+        </w:rPr>
+        <w:t xml:space="preserve"> un plugin uniquement si son usage se justifie.</w:t>
       </w:r>
     </w:p>
     <w:p>
@@ -2525,7 +3081,17 @@
           <w:szCs w:val="24"/>
           <w:lang w:eastAsia="fr-BE"/>
         </w:rPr>
-        <w:t> que je vous recommande d’utiliser selon vos besoins : </w:t>
+        <w:t> que je vous recommande d’utiliser selon vos besoins</w:t>
+      </w:r>
+      <w:r>
+        <w:rPr>
+          <w:rFonts w:ascii="Segoe UI" w:eastAsia="Times New Roman" w:hAnsi="Segoe UI" w:cs="Segoe UI"/>
+          <w:color w:val="24292E"/>
+          <w:sz w:val="24"/>
+          <w:szCs w:val="24"/>
+          <w:lang w:eastAsia="fr-BE"/>
+        </w:rPr>
+        <w:t xml:space="preserve"> : </w:t>
       </w:r>
       <w:hyperlink r:id="rId25" w:history="1">
         <w:r>
@@ -2609,15 +3175,27 @@
         </w:rPr>
         <w:t> </w:t>
       </w:r>
-      <w:r>
-        <w:rPr>
-          <w:rFonts w:ascii="Segoe UI" w:eastAsia="Times New Roman" w:hAnsi="Segoe UI" w:cs="Segoe UI"/>
-          <w:color w:val="24292E"/>
-          <w:sz w:val="24"/>
-          <w:szCs w:val="24"/>
-          <w:lang w:eastAsia="fr-BE"/>
-        </w:rPr>
-        <w:t>View support forum</w:t>
+      <w:proofErr w:type="spellStart"/>
+      <w:r>
+        <w:rPr>
+          <w:rFonts w:ascii="Segoe UI" w:eastAsia="Times New Roman" w:hAnsi="Segoe UI" w:cs="Segoe UI"/>
+          <w:color w:val="24292E"/>
+          <w:sz w:val="24"/>
+          <w:szCs w:val="24"/>
+          <w:lang w:eastAsia="fr-BE"/>
+        </w:rPr>
+        <w:t>View</w:t>
+      </w:r>
+      <w:proofErr w:type="spellEnd"/>
+      <w:r>
+        <w:rPr>
+          <w:rFonts w:ascii="Segoe UI" w:eastAsia="Times New Roman" w:hAnsi="Segoe UI" w:cs="Segoe UI"/>
+          <w:color w:val="24292E"/>
+          <w:sz w:val="24"/>
+          <w:szCs w:val="24"/>
+          <w:lang w:eastAsia="fr-BE"/>
+        </w:rPr>
+        <w:t xml:space="preserve"> support forum</w:t>
       </w:r>
       <w:r>
         <w:rPr>
@@ -2637,7 +3215,37 @@
           <w:szCs w:val="24"/>
           <w:lang w:eastAsia="fr-BE"/>
         </w:rPr>
-        <w:t>» dans la page dédiée du thème sur wordpress.org - exemple : </w:t>
+        <w:t xml:space="preserve">» dans la page dédiée du thème sur wordpress.org </w:t>
+      </w:r>
+      <w:r>
+        <w:rPr>
+          <w:rFonts w:ascii="Segoe UI" w:eastAsia="Times New Roman" w:hAnsi="Segoe UI" w:cs="Segoe UI"/>
+          <w:color w:val="24292E"/>
+          <w:sz w:val="24"/>
+          <w:szCs w:val="24"/>
+          <w:lang w:eastAsia="fr-BE"/>
+        </w:rPr>
+        <w:t>-</w:t>
+      </w:r>
+      <w:r>
+        <w:rPr>
+          <w:rFonts w:ascii="Segoe UI" w:eastAsia="Times New Roman" w:hAnsi="Segoe UI" w:cs="Segoe UI"/>
+          <w:color w:val="24292E"/>
+          <w:sz w:val="24"/>
+          <w:szCs w:val="24"/>
+          <w:lang w:eastAsia="fr-BE"/>
+        </w:rPr>
+        <w:t xml:space="preserve"> exemple</w:t>
+      </w:r>
+      <w:r>
+        <w:rPr>
+          <w:rFonts w:ascii="Segoe UI" w:eastAsia="Times New Roman" w:hAnsi="Segoe UI" w:cs="Segoe UI"/>
+          <w:color w:val="24292E"/>
+          <w:sz w:val="24"/>
+          <w:szCs w:val="24"/>
+          <w:lang w:eastAsia="fr-BE"/>
+        </w:rPr>
+        <w:t xml:space="preserve"> : </w:t>
       </w:r>
       <w:hyperlink r:id="rId27" w:history="1">
         <w:r>
@@ -2708,7 +3316,29 @@
           <w:szCs w:val="24"/>
           <w:lang w:eastAsia="fr-BE"/>
         </w:rPr>
-        <w:t> pour éviter ce type de problème (voir last updated sur la page dédié du plugin sur wordpress.org)</w:t>
+        <w:t xml:space="preserve"> pour éviter ce type de problème (voir last </w:t>
+      </w:r>
+      <w:proofErr w:type="spellStart"/>
+      <w:r>
+        <w:rPr>
+          <w:rFonts w:ascii="Segoe UI" w:eastAsia="Times New Roman" w:hAnsi="Segoe UI" w:cs="Segoe UI"/>
+          <w:color w:val="24292E"/>
+          <w:sz w:val="24"/>
+          <w:szCs w:val="24"/>
+          <w:lang w:eastAsia="fr-BE"/>
+        </w:rPr>
+        <w:t>updated</w:t>
+      </w:r>
+      <w:proofErr w:type="spellEnd"/>
+      <w:r>
+        <w:rPr>
+          <w:rFonts w:ascii="Segoe UI" w:eastAsia="Times New Roman" w:hAnsi="Segoe UI" w:cs="Segoe UI"/>
+          <w:color w:val="24292E"/>
+          <w:sz w:val="24"/>
+          <w:szCs w:val="24"/>
+          <w:lang w:eastAsia="fr-BE"/>
+        </w:rPr>
+        <w:t xml:space="preserve"> sur la page dédié du plugin sur wordpress.org)</w:t>
       </w:r>
     </w:p>
     <w:p>
@@ -2757,7 +3387,17 @@
           <w:szCs w:val="24"/>
           <w:lang w:eastAsia="fr-BE"/>
         </w:rPr>
-        <w:t> et **installer des extensions (plugins) de sécurité contre les spams, mauvaises requêtes, injections... ** (exemple : </w:t>
+        <w:t> et **installer des extensions (plugins) de sécurité contre les spams, mauvaises requêtes, injections... ** (exemple</w:t>
+      </w:r>
+      <w:r>
+        <w:rPr>
+          <w:rFonts w:ascii="Segoe UI" w:eastAsia="Times New Roman" w:hAnsi="Segoe UI" w:cs="Segoe UI"/>
+          <w:color w:val="24292E"/>
+          <w:sz w:val="24"/>
+          <w:szCs w:val="24"/>
+          <w:lang w:eastAsia="fr-BE"/>
+        </w:rPr>
+        <w:t xml:space="preserve"> : </w:t>
       </w:r>
       <w:hyperlink r:id="rId28" w:history="1">
         <w:r>
@@ -2779,8 +3419,30 @@
           <w:szCs w:val="24"/>
           <w:lang w:eastAsia="fr-BE"/>
         </w:rPr>
-        <w:t> - )</w:t>
-      </w:r>
+        <w:t> </w:t>
+      </w:r>
+      <w:proofErr w:type="gramStart"/>
+      <w:r>
+        <w:rPr>
+          <w:rFonts w:ascii="Segoe UI" w:eastAsia="Times New Roman" w:hAnsi="Segoe UI" w:cs="Segoe UI"/>
+          <w:color w:val="24292E"/>
+          <w:sz w:val="24"/>
+          <w:szCs w:val="24"/>
+          <w:lang w:eastAsia="fr-BE"/>
+        </w:rPr>
+        <w:t>-</w:t>
+      </w:r>
+      <w:r>
+        <w:rPr>
+          <w:rFonts w:ascii="Segoe UI" w:eastAsia="Times New Roman" w:hAnsi="Segoe UI" w:cs="Segoe UI"/>
+          <w:color w:val="24292E"/>
+          <w:sz w:val="24"/>
+          <w:szCs w:val="24"/>
+          <w:lang w:eastAsia="fr-BE"/>
+        </w:rPr>
+        <w:t xml:space="preserve"> )</w:t>
+      </w:r>
+      <w:proofErr w:type="gramEnd"/>
     </w:p>
     <w:p>
       <w:pPr>
@@ -3060,6 +3722,7 @@
           <w:lang w:val="en-US" w:eastAsia="fr-BE"/>
         </w:rPr>
       </w:pPr>
+      <w:proofErr w:type="spellStart"/>
       <w:r>
         <w:rPr>
           <w:rFonts w:ascii="Segoe UI" w:eastAsia="Times New Roman" w:hAnsi="Segoe UI" w:cs="Segoe UI"/>
@@ -3068,7 +3731,18 @@
           <w:szCs w:val="24"/>
           <w:lang w:val="en-US" w:eastAsia="fr-BE"/>
         </w:rPr>
-        <w:t>Dassault (</w:t>
+        <w:t>Dassault</w:t>
+      </w:r>
+      <w:proofErr w:type="spellEnd"/>
+      <w:r>
+        <w:rPr>
+          <w:rFonts w:ascii="Segoe UI" w:eastAsia="Times New Roman" w:hAnsi="Segoe UI" w:cs="Segoe UI"/>
+          <w:color w:val="24292E"/>
+          <w:sz w:val="24"/>
+          <w:szCs w:val="24"/>
+          <w:lang w:val="en-US" w:eastAsia="fr-BE"/>
+        </w:rPr>
+        <w:t xml:space="preserve"> (</w:t>
       </w:r>
       <w:hyperlink r:id="rId33" w:history="1">
         <w:r>
@@ -3529,12 +4203,10 @@
           <w:color w:val="24292E"/>
           <w:sz w:val="24"/>
           <w:szCs w:val="24"/>
-          <w:lang w:eastAsia="fr-BE"/>
+          <w:lang w:val="en-US" w:eastAsia="fr-BE"/>
         </w:rPr>
         <w:br w:type="page"/>
       </w:r>
-      <w:bookmarkStart w:id="0" w:name="_GoBack"/>
-      <w:bookmarkEnd w:id="0"/>
       <w:r>
         <w:rPr>
           <w:rFonts w:ascii="Segoe UI" w:eastAsia="Times New Roman" w:hAnsi="Segoe UI" w:cs="Segoe UI"/>
@@ -3573,7 +4245,29 @@
           <w:szCs w:val="24"/>
           <w:lang w:val="en-US" w:eastAsia="fr-BE"/>
         </w:rPr>
-        <w:t>Leonardo Dicaprio (</w:t>
+        <w:t xml:space="preserve">Leonardo </w:t>
+      </w:r>
+      <w:proofErr w:type="spellStart"/>
+      <w:r>
+        <w:rPr>
+          <w:rFonts w:ascii="Segoe UI" w:eastAsia="Times New Roman" w:hAnsi="Segoe UI" w:cs="Segoe UI"/>
+          <w:color w:val="24292E"/>
+          <w:sz w:val="24"/>
+          <w:szCs w:val="24"/>
+          <w:lang w:val="en-US" w:eastAsia="fr-BE"/>
+        </w:rPr>
+        <w:t>Dicaprio</w:t>
+      </w:r>
+      <w:proofErr w:type="spellEnd"/>
+      <w:r>
+        <w:rPr>
+          <w:rFonts w:ascii="Segoe UI" w:eastAsia="Times New Roman" w:hAnsi="Segoe UI" w:cs="Segoe UI"/>
+          <w:color w:val="24292E"/>
+          <w:sz w:val="24"/>
+          <w:szCs w:val="24"/>
+          <w:lang w:val="en-US" w:eastAsia="fr-BE"/>
+        </w:rPr>
+        <w:t xml:space="preserve"> (</w:t>
       </w:r>
       <w:hyperlink r:id="rId42" w:history="1">
         <w:r>
@@ -3769,7 +4463,29 @@
           <w:szCs w:val="24"/>
           <w:lang w:val="en-US" w:eastAsia="fr-BE"/>
         </w:rPr>
-        <w:t>Snoop Dogg (</w:t>
+        <w:t xml:space="preserve">Snoop </w:t>
+      </w:r>
+      <w:proofErr w:type="spellStart"/>
+      <w:r>
+        <w:rPr>
+          <w:rFonts w:ascii="Segoe UI" w:eastAsia="Times New Roman" w:hAnsi="Segoe UI" w:cs="Segoe UI"/>
+          <w:color w:val="24292E"/>
+          <w:sz w:val="24"/>
+          <w:szCs w:val="24"/>
+          <w:lang w:val="en-US" w:eastAsia="fr-BE"/>
+        </w:rPr>
+        <w:t>Dogg</w:t>
+      </w:r>
+      <w:proofErr w:type="spellEnd"/>
+      <w:r>
+        <w:rPr>
+          <w:rFonts w:ascii="Segoe UI" w:eastAsia="Times New Roman" w:hAnsi="Segoe UI" w:cs="Segoe UI"/>
+          <w:color w:val="24292E"/>
+          <w:sz w:val="24"/>
+          <w:szCs w:val="24"/>
+          <w:lang w:val="en-US" w:eastAsia="fr-BE"/>
+        </w:rPr>
+        <w:t xml:space="preserve"> (</w:t>
       </w:r>
       <w:hyperlink r:id="rId46" w:history="1">
         <w:r>
@@ -3810,6 +4526,7 @@
           <w:lang w:val="en-US" w:eastAsia="fr-BE"/>
         </w:rPr>
       </w:pPr>
+      <w:proofErr w:type="spellStart"/>
       <w:r>
         <w:rPr>
           <w:rFonts w:ascii="Segoe UI" w:eastAsia="Times New Roman" w:hAnsi="Segoe UI" w:cs="Segoe UI"/>
@@ -3818,7 +4535,18 @@
           <w:szCs w:val="24"/>
           <w:lang w:val="en-US" w:eastAsia="fr-BE"/>
         </w:rPr>
-        <w:t>Rollingstones (</w:t>
+        <w:t>Rollingstones</w:t>
+      </w:r>
+      <w:proofErr w:type="spellEnd"/>
+      <w:r>
+        <w:rPr>
+          <w:rFonts w:ascii="Segoe UI" w:eastAsia="Times New Roman" w:hAnsi="Segoe UI" w:cs="Segoe UI"/>
+          <w:color w:val="24292E"/>
+          <w:sz w:val="24"/>
+          <w:szCs w:val="24"/>
+          <w:lang w:val="en-US" w:eastAsia="fr-BE"/>
+        </w:rPr>
+        <w:t xml:space="preserve"> (</w:t>
       </w:r>
       <w:hyperlink r:id="rId47" w:history="1">
         <w:r>
@@ -3863,7 +4591,17 @@
           <w:szCs w:val="24"/>
           <w:lang w:eastAsia="fr-BE"/>
         </w:rPr>
-        <w:t>Et bien d’autres, voir : </w:t>
+        <w:t>Et bien d’autres, voir</w:t>
+      </w:r>
+      <w:r>
+        <w:rPr>
+          <w:rFonts w:ascii="Segoe UI" w:eastAsia="Times New Roman" w:hAnsi="Segoe UI" w:cs="Segoe UI"/>
+          <w:color w:val="24292E"/>
+          <w:sz w:val="24"/>
+          <w:szCs w:val="24"/>
+          <w:lang w:eastAsia="fr-BE"/>
+        </w:rPr>
+        <w:t xml:space="preserve"> : </w:t>
       </w:r>
       <w:hyperlink r:id="rId48" w:history="1">
         <w:r>
@@ -3900,7 +4638,29 @@
           <w:szCs w:val="24"/>
           <w:lang w:eastAsia="fr-BE"/>
         </w:rPr>
-        <w:t>Blog :</w:t>
+        <w:t>Blog</w:t>
+      </w:r>
+      <w:r>
+        <w:rPr>
+          <w:rFonts w:ascii="Segoe UI" w:eastAsia="Times New Roman" w:hAnsi="Segoe UI" w:cs="Segoe UI"/>
+          <w:b/>
+          <w:color w:val="24292E"/>
+          <w:sz w:val="24"/>
+          <w:szCs w:val="24"/>
+          <w:lang w:eastAsia="fr-BE"/>
+        </w:rPr>
+        <w:t> </w:t>
+      </w:r>
+      <w:r>
+        <w:rPr>
+          <w:rFonts w:ascii="Segoe UI" w:eastAsia="Times New Roman" w:hAnsi="Segoe UI" w:cs="Segoe UI"/>
+          <w:b/>
+          <w:color w:val="24292E"/>
+          <w:sz w:val="24"/>
+          <w:szCs w:val="24"/>
+          <w:lang w:eastAsia="fr-BE"/>
+        </w:rPr>
+        <w:t>:</w:t>
       </w:r>
     </w:p>
     <w:p>
@@ -3927,7 +4687,29 @@
           <w:szCs w:val="24"/>
           <w:lang w:val="en-US" w:eastAsia="fr-BE"/>
         </w:rPr>
-        <w:t>Star Wars Blog officiel (</w:t>
+        <w:t xml:space="preserve">Star Wars Blog </w:t>
+      </w:r>
+      <w:proofErr w:type="spellStart"/>
+      <w:r>
+        <w:rPr>
+          <w:rFonts w:ascii="Segoe UI" w:eastAsia="Times New Roman" w:hAnsi="Segoe UI" w:cs="Segoe UI"/>
+          <w:color w:val="24292E"/>
+          <w:sz w:val="24"/>
+          <w:szCs w:val="24"/>
+          <w:lang w:val="en-US" w:eastAsia="fr-BE"/>
+        </w:rPr>
+        <w:t>officiel</w:t>
+      </w:r>
+      <w:proofErr w:type="spellEnd"/>
+      <w:r>
+        <w:rPr>
+          <w:rFonts w:ascii="Segoe UI" w:eastAsia="Times New Roman" w:hAnsi="Segoe UI" w:cs="Segoe UI"/>
+          <w:color w:val="24292E"/>
+          <w:sz w:val="24"/>
+          <w:szCs w:val="24"/>
+          <w:lang w:val="en-US" w:eastAsia="fr-BE"/>
+        </w:rPr>
+        <w:t xml:space="preserve"> (</w:t>
       </w:r>
       <w:hyperlink r:id="rId49" w:history="1">
         <w:r>
@@ -3974,7 +4756,29 @@
           <w:szCs w:val="24"/>
           <w:lang w:eastAsia="fr-BE"/>
         </w:rPr>
-        <w:t>E-commerce :</w:t>
+        <w:t>E-commerce</w:t>
+      </w:r>
+      <w:r>
+        <w:rPr>
+          <w:rFonts w:ascii="Segoe UI" w:eastAsia="Times New Roman" w:hAnsi="Segoe UI" w:cs="Segoe UI"/>
+          <w:b/>
+          <w:color w:val="24292E"/>
+          <w:sz w:val="24"/>
+          <w:szCs w:val="24"/>
+          <w:lang w:eastAsia="fr-BE"/>
+        </w:rPr>
+        <w:t> </w:t>
+      </w:r>
+      <w:r>
+        <w:rPr>
+          <w:rFonts w:ascii="Segoe UI" w:eastAsia="Times New Roman" w:hAnsi="Segoe UI" w:cs="Segoe UI"/>
+          <w:b/>
+          <w:color w:val="24292E"/>
+          <w:sz w:val="24"/>
+          <w:szCs w:val="24"/>
+          <w:lang w:eastAsia="fr-BE"/>
+        </w:rPr>
+        <w:t>:</w:t>
       </w:r>
     </w:p>
     <w:p>
@@ -4001,7 +4805,29 @@
           <w:szCs w:val="24"/>
           <w:lang w:val="en-US" w:eastAsia="fr-BE"/>
         </w:rPr>
-        <w:t>Picky Bars (WP + WoocCommerce) (</w:t>
+        <w:t xml:space="preserve">Picky Bars (WP + </w:t>
+      </w:r>
+      <w:proofErr w:type="spellStart"/>
+      <w:r>
+        <w:rPr>
+          <w:rFonts w:ascii="Segoe UI" w:eastAsia="Times New Roman" w:hAnsi="Segoe UI" w:cs="Segoe UI"/>
+          <w:color w:val="24292E"/>
+          <w:sz w:val="24"/>
+          <w:szCs w:val="24"/>
+          <w:lang w:val="en-US" w:eastAsia="fr-BE"/>
+        </w:rPr>
+        <w:t>WoocCommerce</w:t>
+      </w:r>
+      <w:proofErr w:type="spellEnd"/>
+      <w:r>
+        <w:rPr>
+          <w:rFonts w:ascii="Segoe UI" w:eastAsia="Times New Roman" w:hAnsi="Segoe UI" w:cs="Segoe UI"/>
+          <w:color w:val="24292E"/>
+          <w:sz w:val="24"/>
+          <w:szCs w:val="24"/>
+          <w:lang w:val="en-US" w:eastAsia="fr-BE"/>
+        </w:rPr>
+        <w:t>) (</w:t>
       </w:r>
       <w:hyperlink r:id="rId50" w:history="1">
         <w:r>
@@ -4097,7 +4923,7 @@
           <w:szCs w:val="24"/>
           <w:lang w:eastAsia="fr-BE"/>
         </w:rPr>
-        <w:t>Portefolio:</w:t>
+        <w:t>Portfolio:</w:t>
       </w:r>
     </w:p>
     <w:p>
@@ -4220,7 +5046,29 @@
           <w:szCs w:val="24"/>
           <w:lang w:eastAsia="fr-BE"/>
         </w:rPr>
-        <w:t xml:space="preserve">Achat de ticket en ligne : </w:t>
+        <w:t>Achat de ticket en ligne</w:t>
+      </w:r>
+      <w:r>
+        <w:rPr>
+          <w:rFonts w:ascii="Segoe UI" w:eastAsia="Times New Roman" w:hAnsi="Segoe UI" w:cs="Segoe UI"/>
+          <w:b/>
+          <w:color w:val="24292E"/>
+          <w:sz w:val="24"/>
+          <w:szCs w:val="24"/>
+          <w:lang w:eastAsia="fr-BE"/>
+        </w:rPr>
+        <w:t> </w:t>
+      </w:r>
+      <w:r>
+        <w:rPr>
+          <w:rFonts w:ascii="Segoe UI" w:eastAsia="Times New Roman" w:hAnsi="Segoe UI" w:cs="Segoe UI"/>
+          <w:b/>
+          <w:color w:val="24292E"/>
+          <w:sz w:val="24"/>
+          <w:szCs w:val="24"/>
+          <w:lang w:eastAsia="fr-BE"/>
+        </w:rPr>
+        <w:t xml:space="preserve">: </w:t>
       </w:r>
     </w:p>
     <w:p>
@@ -4297,7 +5145,29 @@
           <w:szCs w:val="24"/>
           <w:lang w:eastAsia="fr-BE"/>
         </w:rPr>
-        <w:t xml:space="preserve">Site corporate : </w:t>
+        <w:t>Site corporate</w:t>
+      </w:r>
+      <w:r>
+        <w:rPr>
+          <w:rFonts w:ascii="Segoe UI" w:eastAsia="Times New Roman" w:hAnsi="Segoe UI" w:cs="Segoe UI"/>
+          <w:b/>
+          <w:color w:val="24292E"/>
+          <w:sz w:val="24"/>
+          <w:szCs w:val="24"/>
+          <w:lang w:eastAsia="fr-BE"/>
+        </w:rPr>
+        <w:t> </w:t>
+      </w:r>
+      <w:r>
+        <w:rPr>
+          <w:rFonts w:ascii="Segoe UI" w:eastAsia="Times New Roman" w:hAnsi="Segoe UI" w:cs="Segoe UI"/>
+          <w:b/>
+          <w:color w:val="24292E"/>
+          <w:sz w:val="24"/>
+          <w:szCs w:val="24"/>
+          <w:lang w:eastAsia="fr-BE"/>
+        </w:rPr>
+        <w:t xml:space="preserve">: </w:t>
       </w:r>
       <w:r>
         <w:rPr>
@@ -4409,7 +5279,27 @@
           <w:szCs w:val="24"/>
           <w:lang w:eastAsia="fr-BE"/>
         </w:rPr>
-        <w:t>Collège Saint-Michel - Bruxelles (</w:t>
+        <w:t xml:space="preserve">Collège Saint-Michel </w:t>
+      </w:r>
+      <w:r>
+        <w:rPr>
+          <w:rFonts w:ascii="Segoe UI" w:eastAsia="Times New Roman" w:hAnsi="Segoe UI" w:cs="Segoe UI"/>
+          <w:color w:val="24292E"/>
+          <w:sz w:val="24"/>
+          <w:szCs w:val="24"/>
+          <w:lang w:eastAsia="fr-BE"/>
+        </w:rPr>
+        <w:t>-</w:t>
+      </w:r>
+      <w:r>
+        <w:rPr>
+          <w:rFonts w:ascii="Segoe UI" w:eastAsia="Times New Roman" w:hAnsi="Segoe UI" w:cs="Segoe UI"/>
+          <w:color w:val="24292E"/>
+          <w:sz w:val="24"/>
+          <w:szCs w:val="24"/>
+          <w:lang w:eastAsia="fr-BE"/>
+        </w:rPr>
+        <w:t xml:space="preserve"> Bruxelles (</w:t>
       </w:r>
       <w:hyperlink r:id="rId56" w:history="1">
         <w:r>
@@ -4503,7 +5393,17 @@
           <w:szCs w:val="24"/>
           <w:lang w:eastAsia="fr-BE"/>
         </w:rPr>
-        <w:t>Pour avoir un aperçu d’autres sites réalisés avec WordPress à travers le monde : </w:t>
+        <w:t>Pour avoir un aperçu d’autres sites réalisés avec WordPress à travers le monde</w:t>
+      </w:r>
+      <w:r>
+        <w:rPr>
+          <w:rFonts w:ascii="Segoe UI" w:eastAsia="Times New Roman" w:hAnsi="Segoe UI" w:cs="Segoe UI"/>
+          <w:color w:val="24292E"/>
+          <w:sz w:val="24"/>
+          <w:szCs w:val="24"/>
+          <w:lang w:eastAsia="fr-BE"/>
+        </w:rPr>
+        <w:t xml:space="preserve"> : </w:t>
       </w:r>
       <w:hyperlink r:id="rId58" w:history="1">
         <w:r>
@@ -4580,6 +5480,7 @@
         <w:docPartUnique/>
       </w:docPartObj>
     </w:sdtPr>
+    <w:sdtEndPr/>
     <w:sdtContent>
       <w:p>
         <w:pPr>
@@ -4600,7 +5501,7 @@
             <w:noProof/>
             <w:lang w:val="fr-FR"/>
           </w:rPr>
-          <w:t>1</w:t>
+          <w:t>9</w:t>
         </w:r>
         <w:r>
           <w:fldChar w:fldCharType="end"/>

</xml_diff>